<commit_message>
More updates to documentation
</commit_message>
<xml_diff>
--- a/Documentation.docx
+++ b/Documentation.docx
@@ -2,24 +2,653 @@
 <file path=word/document2.xml><?xml version="1.0" encoding="utf-8"?>
 <w:document xmlns:wpc="http://schemas.microsoft.com/office/word/2010/wordprocessingCanvas" xmlns:mc="http://schemas.openxmlformats.org/markup-compatibility/2006" xmlns:o="urn:schemas-microsoft-com:office:office" xmlns:r="http://schemas.openxmlformats.org/officeDocument/2006/relationships" xmlns:m="http://schemas.openxmlformats.org/officeDocument/2006/math" xmlns:v="urn:schemas-microsoft-com:vml" xmlns:wp14="http://schemas.microsoft.com/office/word/2010/wordprocessingDrawing" xmlns:wp="http://schemas.openxmlformats.org/drawingml/2006/wordprocessingDrawing" xmlns:w10="urn:schemas-microsoft-com:office:word" xmlns:w="http://schemas.openxmlformats.org/wordprocessingml/2006/main" xmlns:w14="http://schemas.microsoft.com/office/word/2010/wordml" xmlns:w15="http://schemas.microsoft.com/office/word/2012/wordml" xmlns:wpg="http://schemas.microsoft.com/office/word/2010/wordprocessingGroup" xmlns:wpi="http://schemas.microsoft.com/office/word/2010/wordprocessingInk" xmlns:wne="http://schemas.microsoft.com/office/word/2006/wordml" xmlns:wps="http://schemas.microsoft.com/office/word/2010/wordprocessingShape" mc:Ignorable="w14 w15 wp14">
   <w:body>
+    <w:p xmlns:wp14="http://schemas.microsoft.com/office/word/2010/wordml" wp14:textId="4CAE72F0">
+      <w:pPr>
+        <w:rPr>
+          <w:noProof w:val="0"/>
+          <w:lang w:val="en-US"/>
+        </w:rPr>
+      </w:pPr>
+      <w:bookmarkStart w:name="_GoBack" w:id="0"/>
+      <w:bookmarkEnd w:id="0"/>
+      <w:r>
+        <w:rPr>
+          <w:noProof w:val="0"/>
+          <w:lang w:val="en-US"/>
+        </w:rPr>
+        <w:t>Technical</w:t>
+      </w:r>
+      <w:r>
+        <w:rPr>
+          <w:noProof w:val="0"/>
+          <w:lang w:val="en-US"/>
+        </w:rPr>
+        <w:t xml:space="preserve"> </w:t>
+      </w:r>
+      <w:proofErr w:type="spellStart"/>
+      <w:r>
+        <w:rPr>
+          <w:noProof w:val="0"/>
+          <w:lang w:val="en-US"/>
+        </w:rPr>
+        <w:t>parametres</w:t>
+      </w:r>
+      <w:proofErr w:type="spellEnd"/>
+      <w:r>
+        <w:rPr>
+          <w:noProof w:val="0"/>
+          <w:lang w:val="en-US"/>
+        </w:rPr>
+        <w:t>:</w:t>
+      </w:r>
+    </w:p>
+    <w:p>
+      <w:pPr>
+        <w:pStyle w:val="Normal"/>
+        <w:rPr>
+          <w:noProof w:val="0"/>
+          <w:lang w:val="en-US"/>
+        </w:rPr>
+      </w:pPr>
+      <w:r>
+        <w:rPr>
+          <w:noProof w:val="0"/>
+          <w:lang w:val="en-US"/>
+        </w:rPr>
+        <w:t>We</w:t>
+      </w:r>
+      <w:r>
+        <w:rPr>
+          <w:noProof w:val="0"/>
+          <w:lang w:val="en-US"/>
+        </w:rPr>
+        <w:t xml:space="preserve"> are </w:t>
+      </w:r>
+      <w:r>
+        <w:rPr>
+          <w:noProof w:val="0"/>
+          <w:lang w:val="en-US"/>
+        </w:rPr>
+        <w:t>using</w:t>
+      </w:r>
+      <w:r>
+        <w:rPr>
+          <w:noProof w:val="0"/>
+          <w:lang w:val="en-US"/>
+        </w:rPr>
+        <w:t xml:space="preserve"> </w:t>
+      </w:r>
+      <w:r>
+        <w:rPr>
+          <w:noProof w:val="0"/>
+          <w:lang w:val="en-US"/>
+        </w:rPr>
+        <w:t>r</w:t>
+      </w:r>
+      <w:r>
+        <w:rPr>
+          <w:noProof w:val="0"/>
+          <w:lang w:val="en-US"/>
+        </w:rPr>
+        <w:t xml:space="preserve">aspberry Pi sense </w:t>
+      </w:r>
+      <w:proofErr w:type="gramStart"/>
+      <w:r>
+        <w:rPr>
+          <w:noProof w:val="0"/>
+          <w:lang w:val="en-US"/>
+        </w:rPr>
+        <w:t>hat</w:t>
+      </w:r>
+      <w:proofErr w:type="gramEnd"/>
+      <w:r>
+        <w:rPr>
+          <w:noProof w:val="0"/>
+          <w:lang w:val="en-US"/>
+        </w:rPr>
+        <w:t xml:space="preserve"> connected to raspberry Pi 3 as data </w:t>
+      </w:r>
+      <w:r>
+        <w:rPr>
+          <w:noProof w:val="0"/>
+          <w:lang w:val="en-US"/>
+        </w:rPr>
+        <w:t>ga</w:t>
+      </w:r>
+      <w:r>
+        <w:rPr>
+          <w:noProof w:val="0"/>
+          <w:lang w:val="en-US"/>
+        </w:rPr>
+        <w:t>thering</w:t>
+      </w:r>
+      <w:r>
+        <w:rPr>
+          <w:noProof w:val="0"/>
+          <w:lang w:val="en-US"/>
+        </w:rPr>
+        <w:t xml:space="preserve"> device with </w:t>
+      </w:r>
+      <w:r>
+        <w:rPr>
+          <w:noProof w:val="0"/>
+          <w:lang w:val="en-US"/>
+        </w:rPr>
+        <w:t xml:space="preserve">output on the LED display that </w:t>
+      </w:r>
+      <w:r>
+        <w:rPr>
+          <w:noProof w:val="0"/>
+          <w:lang w:val="en-US"/>
+        </w:rPr>
+        <w:t>represents</w:t>
+      </w:r>
+      <w:r>
+        <w:rPr>
+          <w:noProof w:val="0"/>
+          <w:lang w:val="en-US"/>
+        </w:rPr>
+        <w:t xml:space="preserve"> EC</w:t>
+      </w:r>
+      <w:r>
+        <w:rPr>
+          <w:noProof w:val="0"/>
+          <w:lang w:val="en-US"/>
+        </w:rPr>
+        <w:t>G</w:t>
+      </w:r>
+      <w:r>
+        <w:rPr>
+          <w:noProof w:val="0"/>
+          <w:lang w:val="en-US"/>
+        </w:rPr>
+        <w:t>.</w:t>
+      </w:r>
+      <w:r>
+        <w:rPr>
+          <w:noProof w:val="0"/>
+          <w:lang w:val="en-US"/>
+        </w:rPr>
+        <w:t xml:space="preserve"> We also use some UWP </w:t>
+      </w:r>
+      <w:proofErr w:type="spellStart"/>
+      <w:r>
+        <w:rPr>
+          <w:noProof w:val="0"/>
+          <w:lang w:val="en-US"/>
+        </w:rPr>
+        <w:t>aplication</w:t>
+      </w:r>
+      <w:proofErr w:type="spellEnd"/>
+      <w:r>
+        <w:rPr>
+          <w:noProof w:val="0"/>
+          <w:lang w:val="en-US"/>
+        </w:rPr>
+        <w:t xml:space="preserve"> with </w:t>
+      </w:r>
+      <w:r>
+        <w:rPr>
+          <w:noProof w:val="0"/>
+          <w:lang w:val="en-US"/>
+        </w:rPr>
+        <w:t>implemented</w:t>
+      </w:r>
+      <w:r>
+        <w:rPr>
+          <w:noProof w:val="0"/>
+          <w:lang w:val="en-US"/>
+        </w:rPr>
+        <w:t xml:space="preserve"> </w:t>
+      </w:r>
+      <w:r>
+        <w:rPr>
+          <w:noProof w:val="0"/>
+          <w:lang w:val="en-US"/>
+        </w:rPr>
+        <w:t>a</w:t>
+      </w:r>
+      <w:r>
+        <w:rPr>
+          <w:noProof w:val="0"/>
+          <w:lang w:val="en-US"/>
+        </w:rPr>
+        <w:t>pi.</w:t>
+      </w:r>
+      <w:r>
+        <w:rPr>
+          <w:noProof w:val="0"/>
+          <w:lang w:val="en-US"/>
+        </w:rPr>
+        <w:t xml:space="preserve">ai. </w:t>
+      </w:r>
+      <w:r>
+        <w:rPr>
+          <w:rFonts w:ascii="Calibri" w:hAnsi="Calibri" w:eastAsia="Calibri" w:cs="Calibri"/>
+          <w:noProof w:val="0"/>
+          <w:sz w:val="22"/>
+          <w:szCs w:val="22"/>
+          <w:lang w:val="en-US"/>
+        </w:rPr>
+        <w:t>This</w:t>
+      </w:r>
+      <w:r>
+        <w:rPr>
+          <w:rFonts w:ascii="Calibri" w:hAnsi="Calibri" w:eastAsia="Calibri" w:cs="Calibri"/>
+          <w:noProof w:val="0"/>
+          <w:sz w:val="22"/>
+          <w:szCs w:val="22"/>
+          <w:lang w:val="en-US"/>
+        </w:rPr>
+        <w:t xml:space="preserve"> </w:t>
+      </w:r>
+      <w:r>
+        <w:rPr>
+          <w:rFonts w:ascii="Calibri" w:hAnsi="Calibri" w:eastAsia="Calibri" w:cs="Calibri"/>
+          <w:noProof w:val="0"/>
+          <w:sz w:val="22"/>
+          <w:szCs w:val="22"/>
+          <w:lang w:val="en-US"/>
+        </w:rPr>
+        <w:t>application</w:t>
+      </w:r>
+      <w:r>
+        <w:rPr>
+          <w:rFonts w:ascii="Calibri" w:hAnsi="Calibri" w:eastAsia="Calibri" w:cs="Calibri"/>
+          <w:noProof w:val="0"/>
+          <w:sz w:val="22"/>
+          <w:szCs w:val="22"/>
+          <w:lang w:val="en-US"/>
+        </w:rPr>
+        <w:t xml:space="preserve"> </w:t>
+      </w:r>
+      <w:r>
+        <w:rPr>
+          <w:rFonts w:ascii="Calibri" w:hAnsi="Calibri" w:eastAsia="Calibri" w:cs="Calibri"/>
+          <w:noProof w:val="0"/>
+          <w:sz w:val="22"/>
+          <w:szCs w:val="22"/>
+          <w:lang w:val="en-US"/>
+        </w:rPr>
+        <w:t>is</w:t>
+      </w:r>
+      <w:r>
+        <w:rPr>
+          <w:rFonts w:ascii="Calibri" w:hAnsi="Calibri" w:eastAsia="Calibri" w:cs="Calibri"/>
+          <w:noProof w:val="0"/>
+          <w:sz w:val="22"/>
+          <w:szCs w:val="22"/>
+          <w:lang w:val="en-US"/>
+        </w:rPr>
+        <w:t xml:space="preserve"> </w:t>
+      </w:r>
+      <w:r>
+        <w:rPr>
+          <w:rFonts w:ascii="Calibri" w:hAnsi="Calibri" w:eastAsia="Calibri" w:cs="Calibri"/>
+          <w:noProof w:val="0"/>
+          <w:sz w:val="22"/>
+          <w:szCs w:val="22"/>
+          <w:lang w:val="en-US"/>
+        </w:rPr>
+        <w:t>written</w:t>
+      </w:r>
+      <w:r>
+        <w:rPr>
+          <w:rFonts w:ascii="Calibri" w:hAnsi="Calibri" w:eastAsia="Calibri" w:cs="Calibri"/>
+          <w:noProof w:val="0"/>
+          <w:sz w:val="22"/>
+          <w:szCs w:val="22"/>
+          <w:lang w:val="en-US"/>
+        </w:rPr>
+        <w:t xml:space="preserve"> in C# and XAML as </w:t>
+      </w:r>
+      <w:r>
+        <w:rPr>
+          <w:rFonts w:ascii="Calibri" w:hAnsi="Calibri" w:eastAsia="Calibri" w:cs="Calibri"/>
+          <w:noProof w:val="0"/>
+          <w:sz w:val="22"/>
+          <w:szCs w:val="22"/>
+          <w:lang w:val="en-US"/>
+        </w:rPr>
+        <w:t>univers</w:t>
+      </w:r>
+      <w:r>
+        <w:rPr>
+          <w:rFonts w:ascii="Calibri" w:hAnsi="Calibri" w:eastAsia="Calibri" w:cs="Calibri"/>
+          <w:noProof w:val="0"/>
+          <w:sz w:val="22"/>
+          <w:szCs w:val="22"/>
+          <w:lang w:val="en-US"/>
+        </w:rPr>
+        <w:t>al</w:t>
+      </w:r>
+      <w:r>
+        <w:rPr>
+          <w:rFonts w:ascii="Calibri" w:hAnsi="Calibri" w:eastAsia="Calibri" w:cs="Calibri"/>
+          <w:noProof w:val="0"/>
+          <w:sz w:val="22"/>
+          <w:szCs w:val="22"/>
+          <w:lang w:val="en-US"/>
+        </w:rPr>
+        <w:t xml:space="preserve"> </w:t>
+      </w:r>
+      <w:r>
+        <w:rPr>
+          <w:rFonts w:ascii="Calibri" w:hAnsi="Calibri" w:eastAsia="Calibri" w:cs="Calibri"/>
+          <w:noProof w:val="0"/>
+          <w:sz w:val="22"/>
+          <w:szCs w:val="22"/>
+          <w:lang w:val="en-US"/>
+        </w:rPr>
+        <w:t>windows</w:t>
+      </w:r>
+      <w:r>
+        <w:rPr>
+          <w:rFonts w:ascii="Calibri" w:hAnsi="Calibri" w:eastAsia="Calibri" w:cs="Calibri"/>
+          <w:noProof w:val="0"/>
+          <w:sz w:val="22"/>
+          <w:szCs w:val="22"/>
+          <w:lang w:val="en-US"/>
+        </w:rPr>
+        <w:t xml:space="preserve"> </w:t>
+      </w:r>
+      <w:r>
+        <w:rPr>
+          <w:rFonts w:ascii="Calibri" w:hAnsi="Calibri" w:eastAsia="Calibri" w:cs="Calibri"/>
+          <w:noProof w:val="0"/>
+          <w:sz w:val="22"/>
+          <w:szCs w:val="22"/>
+          <w:lang w:val="en-US"/>
+        </w:rPr>
+        <w:t>platform</w:t>
+      </w:r>
+      <w:r>
+        <w:rPr>
+          <w:rFonts w:ascii="Calibri" w:hAnsi="Calibri" w:eastAsia="Calibri" w:cs="Calibri"/>
+          <w:noProof w:val="0"/>
+          <w:sz w:val="22"/>
+          <w:szCs w:val="22"/>
+          <w:lang w:val="en-US"/>
+        </w:rPr>
+        <w:t xml:space="preserve"> </w:t>
+      </w:r>
+      <w:r>
+        <w:rPr>
+          <w:rFonts w:ascii="Calibri" w:hAnsi="Calibri" w:eastAsia="Calibri" w:cs="Calibri"/>
+          <w:noProof w:val="0"/>
+          <w:sz w:val="22"/>
+          <w:szCs w:val="22"/>
+          <w:lang w:val="en-US"/>
+        </w:rPr>
+        <w:t>app</w:t>
+      </w:r>
+      <w:r>
+        <w:rPr>
+          <w:rFonts w:ascii="Calibri" w:hAnsi="Calibri" w:eastAsia="Calibri" w:cs="Calibri"/>
+          <w:noProof w:val="0"/>
+          <w:sz w:val="22"/>
+          <w:szCs w:val="22"/>
+          <w:lang w:val="en-US"/>
+        </w:rPr>
+        <w:t xml:space="preserve">, </w:t>
+      </w:r>
+      <w:r>
+        <w:rPr>
+          <w:rFonts w:ascii="Calibri" w:hAnsi="Calibri" w:eastAsia="Calibri" w:cs="Calibri"/>
+          <w:noProof w:val="0"/>
+          <w:sz w:val="22"/>
+          <w:szCs w:val="22"/>
+          <w:lang w:val="en-US"/>
+        </w:rPr>
+        <w:t>also</w:t>
+      </w:r>
+      <w:r>
+        <w:rPr>
+          <w:rFonts w:ascii="Calibri" w:hAnsi="Calibri" w:eastAsia="Calibri" w:cs="Calibri"/>
+          <w:noProof w:val="0"/>
+          <w:sz w:val="22"/>
+          <w:szCs w:val="22"/>
+          <w:lang w:val="en-US"/>
+        </w:rPr>
+        <w:t xml:space="preserve"> </w:t>
+      </w:r>
+      <w:r>
+        <w:rPr>
+          <w:rFonts w:ascii="Calibri" w:hAnsi="Calibri" w:eastAsia="Calibri" w:cs="Calibri"/>
+          <w:noProof w:val="0"/>
+          <w:sz w:val="22"/>
+          <w:szCs w:val="22"/>
+          <w:lang w:val="en-US"/>
+        </w:rPr>
+        <w:t>known</w:t>
+      </w:r>
+      <w:r>
+        <w:rPr>
+          <w:rFonts w:ascii="Calibri" w:hAnsi="Calibri" w:eastAsia="Calibri" w:cs="Calibri"/>
+          <w:noProof w:val="0"/>
+          <w:sz w:val="22"/>
+          <w:szCs w:val="22"/>
+          <w:lang w:val="en-US"/>
+        </w:rPr>
+        <w:t xml:space="preserve"> as UWP</w:t>
+      </w:r>
+      <w:r>
+        <w:rPr>
+          <w:rFonts w:ascii="Calibri" w:hAnsi="Calibri" w:eastAsia="Calibri" w:cs="Calibri"/>
+          <w:noProof w:val="0"/>
+          <w:sz w:val="22"/>
+          <w:szCs w:val="22"/>
+          <w:lang w:val="en-US"/>
+        </w:rPr>
+        <w:t>.</w:t>
+      </w:r>
+      <w:r>
+        <w:rPr>
+          <w:noProof w:val="0"/>
+          <w:lang w:val="en-US"/>
+        </w:rPr>
+        <w:t xml:space="preserve"> </w:t>
+      </w:r>
+      <w:r>
+        <w:rPr>
+          <w:rFonts w:ascii="Calibri" w:hAnsi="Calibri" w:eastAsia="Calibri" w:cs="Calibri"/>
+          <w:b w:val="0"/>
+          <w:bCs w:val="0"/>
+          <w:i w:val="0"/>
+          <w:iCs w:val="0"/>
+          <w:noProof w:val="0"/>
+          <w:sz w:val="22"/>
+          <w:szCs w:val="22"/>
+          <w:lang w:val="en-US"/>
+        </w:rPr>
+        <w:t xml:space="preserve">The </w:t>
+      </w:r>
+      <w:r>
+        <w:rPr>
+          <w:rFonts w:ascii="Calibri" w:hAnsi="Calibri" w:eastAsia="Calibri" w:cs="Calibri"/>
+          <w:b w:val="0"/>
+          <w:bCs w:val="0"/>
+          <w:i w:val="0"/>
+          <w:iCs w:val="0"/>
+          <w:noProof w:val="0"/>
+          <w:sz w:val="22"/>
+          <w:szCs w:val="22"/>
+          <w:lang w:val="en-US"/>
+        </w:rPr>
+        <w:t>application</w:t>
+      </w:r>
+      <w:r>
+        <w:rPr>
+          <w:rFonts w:ascii="Calibri" w:hAnsi="Calibri" w:eastAsia="Calibri" w:cs="Calibri"/>
+          <w:b w:val="0"/>
+          <w:bCs w:val="0"/>
+          <w:i w:val="0"/>
+          <w:iCs w:val="0"/>
+          <w:noProof w:val="0"/>
+          <w:sz w:val="22"/>
+          <w:szCs w:val="22"/>
+          <w:lang w:val="en-US"/>
+        </w:rPr>
+        <w:t xml:space="preserve"> is using library called UWP Helper which you can get on </w:t>
+      </w:r>
+      <w:proofErr w:type="spellStart"/>
+      <w:r>
+        <w:rPr>
+          <w:rFonts w:ascii="Calibri" w:hAnsi="Calibri" w:eastAsia="Calibri" w:cs="Calibri"/>
+          <w:b w:val="0"/>
+          <w:bCs w:val="0"/>
+          <w:i w:val="0"/>
+          <w:iCs w:val="0"/>
+          <w:noProof w:val="0"/>
+          <w:sz w:val="22"/>
+          <w:szCs w:val="22"/>
+          <w:lang w:val="en-US"/>
+        </w:rPr>
+        <w:t>github</w:t>
+      </w:r>
+      <w:proofErr w:type="spellEnd"/>
+      <w:r>
+        <w:rPr>
+          <w:rFonts w:ascii="Calibri" w:hAnsi="Calibri" w:eastAsia="Calibri" w:cs="Calibri"/>
+          <w:b w:val="0"/>
+          <w:bCs w:val="0"/>
+          <w:i w:val="0"/>
+          <w:iCs w:val="0"/>
+          <w:noProof w:val="0"/>
+          <w:sz w:val="22"/>
+          <w:szCs w:val="22"/>
+          <w:lang w:val="en-US"/>
+        </w:rPr>
+        <w:t>:</w:t>
+      </w:r>
+      <w:r>
+        <w:rPr>
+          <w:rFonts w:ascii="Calibri" w:hAnsi="Calibri" w:eastAsia="Calibri" w:cs="Calibri"/>
+          <w:b w:val="0"/>
+          <w:bCs w:val="0"/>
+          <w:i w:val="0"/>
+          <w:iCs w:val="0"/>
+          <w:noProof w:val="0"/>
+          <w:sz w:val="22"/>
+          <w:szCs w:val="22"/>
+          <w:lang w:val="cs-CZ"/>
+        </w:rPr>
+        <w:t xml:space="preserve"> </w:t>
+      </w:r>
+      <w:r>
+        <w:br/>
+      </w:r>
+      <w:hyperlink r:id="Rbe568090fbda4aac">
+        <w:r>
+          <w:rPr>
+            <w:rStyle w:val="Hyperlink"/>
+            <w:rFonts w:ascii="Calibri" w:hAnsi="Calibri" w:eastAsia="Calibri" w:cs="Calibri"/>
+            <w:b w:val="0"/>
+            <w:bCs w:val="0"/>
+            <w:i w:val="0"/>
+            <w:iCs w:val="0"/>
+            <w:noProof w:val="0"/>
+            <w:sz w:val="22"/>
+            <w:szCs w:val="22"/>
+            <w:lang w:val="cs-CZ"/>
+          </w:rPr>
+          <w:t>https://github.com/bramborman/uwphelper</w:t>
+        </w:r>
+      </w:hyperlink>
+      <w:r>
+        <w:rPr>
+          <w:rFonts w:ascii="Calibri" w:hAnsi="Calibri" w:eastAsia="Calibri" w:cs="Calibri"/>
+          <w:b w:val="0"/>
+          <w:bCs w:val="0"/>
+          <w:i w:val="0"/>
+          <w:iCs w:val="0"/>
+          <w:noProof w:val="0"/>
+          <w:sz w:val="22"/>
+          <w:szCs w:val="22"/>
+          <w:lang w:val="cs-CZ"/>
+        </w:rPr>
+        <w:t xml:space="preserve"> </w:t>
+      </w:r>
+    </w:p>
     <w:p w14:noSpellErr="1">
       <w:pPr>
-        <w:rPr>
-          <w:noProof w:val="0"/>
-          <w:lang w:val="en-US"/>
-        </w:rPr>
+        <w:spacing w:line="285" w:lineRule="exact"/>
+        <w:ind w:left="0"/>
+        <w:jc w:val="left"/>
       </w:pPr>
       <w:r>
         <w:rPr>
-          <w:noProof w:val="0"/>
-          <w:lang w:val="en-US"/>
-        </w:rPr>
-        <w:t>Application description:</w:t>
-      </w:r>
+          <w:rFonts w:ascii="Calibri" w:hAnsi="Calibri" w:eastAsia="Calibri" w:cs="Calibri"/>
+          <w:b w:val="0"/>
+          <w:bCs w:val="0"/>
+          <w:i w:val="0"/>
+          <w:iCs w:val="0"/>
+          <w:noProof w:val="0"/>
+          <w:sz w:val="22"/>
+          <w:szCs w:val="22"/>
+          <w:lang w:val="en-US"/>
+        </w:rPr>
+        <w:t>The library is using</w:t>
+      </w:r>
+      <w:r>
+        <w:rPr>
+          <w:rFonts w:ascii="Calibri" w:hAnsi="Calibri" w:eastAsia="Calibri" w:cs="Calibri"/>
+          <w:b w:val="0"/>
+          <w:bCs w:val="0"/>
+          <w:i w:val="0"/>
+          <w:iCs w:val="0"/>
+          <w:noProof w:val="0"/>
+          <w:sz w:val="22"/>
+          <w:szCs w:val="22"/>
+          <w:lang w:val="en-US"/>
+        </w:rPr>
+        <w:t xml:space="preserve"> a</w:t>
+      </w:r>
+      <w:r>
+        <w:rPr>
+          <w:rFonts w:ascii="Calibri" w:hAnsi="Calibri" w:eastAsia="Calibri" w:cs="Calibri"/>
+          <w:b w:val="0"/>
+          <w:bCs w:val="0"/>
+          <w:i w:val="0"/>
+          <w:iCs w:val="0"/>
+          <w:noProof w:val="0"/>
+          <w:sz w:val="22"/>
+          <w:szCs w:val="22"/>
+          <w:lang w:val="en-US"/>
+        </w:rPr>
+        <w:t xml:space="preserve"> set of useful UWP tools such as converters, triggers, custom controls and helpe</w:t>
+      </w:r>
+      <w:r>
+        <w:rPr>
+          <w:rFonts w:ascii="Calibri" w:hAnsi="Calibri" w:eastAsia="Calibri" w:cs="Calibri"/>
+          <w:b w:val="0"/>
+          <w:bCs w:val="0"/>
+          <w:i w:val="0"/>
+          <w:iCs w:val="0"/>
+          <w:noProof w:val="0"/>
+          <w:sz w:val="22"/>
+          <w:szCs w:val="22"/>
+          <w:lang w:val="en-US"/>
+        </w:rPr>
+        <w:t>rs.</w:t>
+      </w:r>
+    </w:p>
+    <w:p>
+      <w:pPr>
+        <w:pStyle w:val="Normal"/>
+        <w:rPr>
+          <w:noProof w:val="0"/>
+          <w:lang w:val="en-US"/>
+        </w:rPr>
+      </w:pPr>
     </w:p>
     <w:p w14:noSpellErr="1">
       <w:pPr>
         <w:pStyle w:val="Normal"/>
+        <w:bidi w:val="0"/>
+        <w:spacing w:before="0" w:beforeAutospacing="off" w:after="160" w:afterAutospacing="off" w:line="259" w:lineRule="auto"/>
+        <w:ind w:left="0" w:right="0"/>
+        <w:jc w:val="left"/>
         <w:rPr>
           <w:noProof w:val="0"/>
           <w:lang w:val="en-US"/>
@@ -30,159 +659,23 @@
           <w:noProof w:val="0"/>
           <w:lang w:val="en-US"/>
         </w:rPr>
-        <w:t>This</w:t>
-      </w:r>
-      <w:r>
-        <w:rPr>
-          <w:noProof w:val="0"/>
-          <w:lang w:val="en-US"/>
-        </w:rPr>
-        <w:t xml:space="preserve"> </w:t>
-      </w:r>
-      <w:r>
-        <w:rPr>
-          <w:noProof w:val="0"/>
-          <w:lang w:val="en-US"/>
-        </w:rPr>
-        <w:t>application</w:t>
-      </w:r>
-      <w:r>
-        <w:rPr>
-          <w:noProof w:val="0"/>
-          <w:lang w:val="en-US"/>
-        </w:rPr>
-        <w:t xml:space="preserve"> </w:t>
-      </w:r>
-      <w:r>
-        <w:rPr>
-          <w:noProof w:val="0"/>
-          <w:lang w:val="en-US"/>
-        </w:rPr>
-        <w:t>is</w:t>
-      </w:r>
-      <w:r>
-        <w:rPr>
-          <w:noProof w:val="0"/>
-          <w:lang w:val="en-US"/>
-        </w:rPr>
-        <w:t xml:space="preserve"> </w:t>
-      </w:r>
-      <w:r>
-        <w:rPr>
-          <w:noProof w:val="0"/>
-          <w:lang w:val="en-US"/>
-        </w:rPr>
-        <w:t>written</w:t>
-      </w:r>
-      <w:r>
-        <w:rPr>
-          <w:noProof w:val="0"/>
-          <w:lang w:val="en-US"/>
-        </w:rPr>
-        <w:t xml:space="preserve"> in C# and XAML as </w:t>
-      </w:r>
-      <w:r>
-        <w:rPr>
-          <w:noProof w:val="0"/>
-          <w:lang w:val="en-US"/>
-        </w:rPr>
-        <w:t>univers</w:t>
-      </w:r>
-      <w:r>
-        <w:rPr>
-          <w:noProof w:val="0"/>
-          <w:lang w:val="en-US"/>
-        </w:rPr>
-        <w:t>al</w:t>
-      </w:r>
-      <w:r>
-        <w:rPr>
-          <w:noProof w:val="0"/>
-          <w:lang w:val="en-US"/>
-        </w:rPr>
-        <w:t xml:space="preserve"> </w:t>
-      </w:r>
-      <w:r>
-        <w:rPr>
-          <w:noProof w:val="0"/>
-          <w:lang w:val="en-US"/>
-        </w:rPr>
-        <w:t>windows</w:t>
-      </w:r>
-      <w:r>
-        <w:rPr>
-          <w:noProof w:val="0"/>
-          <w:lang w:val="en-US"/>
-        </w:rPr>
-        <w:t xml:space="preserve"> </w:t>
-      </w:r>
-      <w:r>
-        <w:rPr>
-          <w:noProof w:val="0"/>
-          <w:lang w:val="en-US"/>
-        </w:rPr>
-        <w:t>platform</w:t>
-      </w:r>
-      <w:r>
-        <w:rPr>
-          <w:noProof w:val="0"/>
-          <w:lang w:val="en-US"/>
-        </w:rPr>
-        <w:t xml:space="preserve"> </w:t>
-      </w:r>
-      <w:r>
-        <w:rPr>
-          <w:noProof w:val="0"/>
-          <w:lang w:val="en-US"/>
-        </w:rPr>
-        <w:t>app</w:t>
-      </w:r>
-      <w:r>
-        <w:rPr>
-          <w:noProof w:val="0"/>
-          <w:lang w:val="en-US"/>
-        </w:rPr>
-        <w:t xml:space="preserve">, </w:t>
-      </w:r>
-      <w:r>
-        <w:rPr>
-          <w:noProof w:val="0"/>
-          <w:lang w:val="en-US"/>
-        </w:rPr>
-        <w:t>also</w:t>
-      </w:r>
-      <w:r>
-        <w:rPr>
-          <w:noProof w:val="0"/>
-          <w:lang w:val="en-US"/>
-        </w:rPr>
-        <w:t xml:space="preserve"> </w:t>
-      </w:r>
-      <w:r>
-        <w:rPr>
-          <w:noProof w:val="0"/>
-          <w:lang w:val="en-US"/>
-        </w:rPr>
-        <w:t>known</w:t>
-      </w:r>
-      <w:r>
-        <w:rPr>
-          <w:noProof w:val="0"/>
-          <w:lang w:val="en-US"/>
-        </w:rPr>
-        <w:t xml:space="preserve"> as UWP</w:t>
-      </w:r>
-      <w:r>
-        <w:rPr>
-          <w:noProof w:val="0"/>
-          <w:lang w:val="en-US"/>
-        </w:rPr>
-        <w:t>.</w:t>
+        <w:t>How does it work</w:t>
+      </w:r>
+      <w:r>
+        <w:rPr>
+          <w:noProof w:val="0"/>
+          <w:lang w:val="en-US"/>
+        </w:rPr>
+        <w:t>?</w:t>
       </w:r>
     </w:p>
     <w:p>
       <w:pPr>
         <w:pStyle w:val="Normal"/>
+        <w:bidi w:val="0"/>
+        <w:spacing w:before="0" w:beforeAutospacing="off" w:after="160" w:afterAutospacing="off" w:line="259" w:lineRule="auto"/>
+        <w:ind w:left="0" w:right="0"/>
+        <w:jc w:val="left"/>
         <w:rPr>
           <w:noProof w:val="0"/>
           <w:lang w:val="en-US"/>
@@ -193,7 +686,23 @@
           <w:noProof w:val="0"/>
           <w:lang w:val="en-US"/>
         </w:rPr>
-        <w:t xml:space="preserve">Technical </w:t>
+        <w:t xml:space="preserve">The sensors on the sense </w:t>
+      </w:r>
+      <w:proofErr w:type="gramStart"/>
+      <w:r>
+        <w:rPr>
+          <w:noProof w:val="0"/>
+          <w:lang w:val="en-US"/>
+        </w:rPr>
+        <w:t>hat</w:t>
+      </w:r>
+      <w:proofErr w:type="gramEnd"/>
+      <w:r>
+        <w:rPr>
+          <w:noProof w:val="0"/>
+          <w:lang w:val="en-US"/>
+        </w:rPr>
+        <w:t xml:space="preserve"> desk </w:t>
       </w:r>
       <w:proofErr w:type="spellStart"/>
       <w:r>
@@ -201,7 +710,7 @@
           <w:noProof w:val="0"/>
           <w:lang w:val="en-US"/>
         </w:rPr>
-        <w:t>parametres</w:t>
+        <w:t>meassure</w:t>
       </w:r>
       <w:proofErr w:type="spellEnd"/>
       <w:r>
@@ -209,142 +718,100 @@
           <w:noProof w:val="0"/>
           <w:lang w:val="en-US"/>
         </w:rPr>
-        <w:t>:</w:t>
+        <w:t xml:space="preserve"> your </w:t>
+      </w:r>
+      <w:r>
+        <w:rPr>
+          <w:noProof w:val="0"/>
+          <w:lang w:val="en-US"/>
+        </w:rPr>
+        <w:t>heart</w:t>
+      </w:r>
+      <w:r>
+        <w:rPr>
+          <w:noProof w:val="0"/>
+          <w:lang w:val="en-US"/>
+        </w:rPr>
+        <w:t xml:space="preserve"> beats</w:t>
+      </w:r>
+      <w:r>
+        <w:rPr>
+          <w:noProof w:val="0"/>
+          <w:lang w:val="en-US"/>
+        </w:rPr>
+        <w:t xml:space="preserve"> and body </w:t>
+      </w:r>
+      <w:r>
+        <w:rPr>
+          <w:noProof w:val="0"/>
+          <w:lang w:val="en-US"/>
+        </w:rPr>
+        <w:t xml:space="preserve">temperature and if </w:t>
+      </w:r>
+      <w:r>
+        <w:rPr>
+          <w:noProof w:val="0"/>
+          <w:lang w:val="en-US"/>
+        </w:rPr>
+        <w:t>something</w:t>
+      </w:r>
+      <w:r>
+        <w:rPr>
+          <w:noProof w:val="0"/>
+          <w:lang w:val="en-US"/>
+        </w:rPr>
+        <w:t xml:space="preserve"> is wrong with these </w:t>
+      </w:r>
+      <w:proofErr w:type="spellStart"/>
+      <w:r>
+        <w:rPr>
+          <w:noProof w:val="0"/>
+          <w:lang w:val="en-US"/>
+        </w:rPr>
+        <w:t>datas</w:t>
+      </w:r>
+      <w:proofErr w:type="spellEnd"/>
+      <w:r>
+        <w:rPr>
+          <w:noProof w:val="0"/>
+          <w:lang w:val="en-US"/>
+        </w:rPr>
+        <w:t xml:space="preserve"> or you don’t feel well, you can press the D</w:t>
+      </w:r>
+      <w:r>
+        <w:rPr>
+          <w:noProof w:val="0"/>
+          <w:lang w:val="en-US"/>
+        </w:rPr>
+        <w:t xml:space="preserve">anger button and the data will be send to the mobile application. Application runs the AI which will ask you how do you feel and give you the chance to call ambulance or other help. Also it send some information about you and your status. The data about you are </w:t>
+      </w:r>
+      <w:r>
+        <w:rPr>
+          <w:noProof w:val="0"/>
+          <w:lang w:val="en-US"/>
+        </w:rPr>
+        <w:t>written</w:t>
+      </w:r>
+      <w:r>
+        <w:rPr>
+          <w:noProof w:val="0"/>
+          <w:lang w:val="en-US"/>
+        </w:rPr>
+        <w:t xml:space="preserve"> down in the app, in your profile page. </w:t>
       </w:r>
     </w:p>
     <w:p>
       <w:pPr>
-        <w:rPr>
-          <w:rFonts w:ascii="Calibri" w:hAnsi="Calibri" w:eastAsia="Calibri" w:cs="Calibri"/>
-          <w:b w:val="1"/>
-          <w:bCs w:val="1"/>
-          <w:noProof w:val="0"/>
-          <w:sz w:val="22"/>
-          <w:szCs w:val="22"/>
+        <w:pStyle w:val="Normal"/>
+        <w:bidi w:val="0"/>
+        <w:spacing w:before="0" w:beforeAutospacing="off" w:after="160" w:afterAutospacing="off" w:line="259" w:lineRule="auto"/>
+        <w:ind w:left="0" w:right="0"/>
+        <w:jc w:val="left"/>
+        <w:rPr>
+          <w:noProof w:val="0"/>
           <w:lang w:val="en-US"/>
         </w:rPr>
       </w:pPr>
-      <w:r>
-        <w:rPr>
-          <w:rFonts w:ascii="Calibri" w:hAnsi="Calibri" w:eastAsia="Calibri" w:cs="Calibri"/>
-          <w:noProof w:val="0"/>
-          <w:sz w:val="22"/>
-          <w:szCs w:val="22"/>
-          <w:lang w:val="en-US"/>
-        </w:rPr>
-        <w:t xml:space="preserve">The </w:t>
-      </w:r>
-      <w:r>
-        <w:rPr>
-          <w:rFonts w:ascii="Calibri" w:hAnsi="Calibri" w:eastAsia="Calibri" w:cs="Calibri"/>
-          <w:noProof w:val="0"/>
-          <w:sz w:val="22"/>
-          <w:szCs w:val="22"/>
-          <w:lang w:val="en-US"/>
-        </w:rPr>
-        <w:t>application</w:t>
-      </w:r>
-      <w:r>
-        <w:rPr>
-          <w:rFonts w:ascii="Calibri" w:hAnsi="Calibri" w:eastAsia="Calibri" w:cs="Calibri"/>
-          <w:noProof w:val="0"/>
-          <w:sz w:val="22"/>
-          <w:szCs w:val="22"/>
-          <w:lang w:val="en-US"/>
-        </w:rPr>
-        <w:t xml:space="preserve"> is using library called UWP Helper which you can get on </w:t>
-      </w:r>
-      <w:proofErr w:type="spellStart"/>
-      <w:r>
-        <w:rPr>
-          <w:rFonts w:ascii="Calibri" w:hAnsi="Calibri" w:eastAsia="Calibri" w:cs="Calibri"/>
-          <w:noProof w:val="0"/>
-          <w:sz w:val="22"/>
-          <w:szCs w:val="22"/>
-          <w:lang w:val="en-US"/>
-        </w:rPr>
-        <w:t>github</w:t>
-      </w:r>
-      <w:proofErr w:type="spellEnd"/>
-      <w:r>
-        <w:rPr>
-          <w:rFonts w:ascii="Calibri" w:hAnsi="Calibri" w:eastAsia="Calibri" w:cs="Calibri"/>
-          <w:noProof w:val="0"/>
-          <w:sz w:val="22"/>
-          <w:szCs w:val="22"/>
-          <w:lang w:val="en-US"/>
-        </w:rPr>
-        <w:t>:</w:t>
-      </w:r>
-      <w:r>
-        <w:br/>
-      </w:r>
-      <w:hyperlink r:id="R280874e812ce4a93">
-        <w:r>
-          <w:rPr>
-            <w:rStyle w:val="Hyperlink"/>
-            <w:rFonts w:ascii="Calibri" w:hAnsi="Calibri" w:eastAsia="Calibri" w:cs="Calibri"/>
-            <w:noProof w:val="0"/>
-            <w:sz w:val="22"/>
-            <w:szCs w:val="22"/>
-            <w:lang w:val="en-US"/>
-          </w:rPr>
-          <w:t>https://github.com/bramborman/uwphelper</w:t>
-        </w:r>
-      </w:hyperlink>
-    </w:p>
-    <w:p w14:noSpellErr="1">
-      <w:pPr>
-        <w:rPr>
-          <w:rFonts w:ascii="Calibri" w:hAnsi="Calibri" w:eastAsia="Calibri" w:cs="Calibri"/>
-          <w:b w:val="1"/>
-          <w:bCs w:val="1"/>
-          <w:noProof w:val="0"/>
-          <w:sz w:val="22"/>
-          <w:szCs w:val="22"/>
-          <w:lang w:val="en-US"/>
-        </w:rPr>
-      </w:pPr>
-      <w:r>
-        <w:rPr>
-          <w:rFonts w:ascii="Calibri" w:hAnsi="Calibri" w:eastAsia="Calibri" w:cs="Calibri"/>
-          <w:noProof w:val="0"/>
-          <w:sz w:val="22"/>
-          <w:szCs w:val="22"/>
-          <w:lang w:val="en-US"/>
-        </w:rPr>
-        <w:t>The library is using</w:t>
-      </w:r>
-      <w:r>
-        <w:rPr>
-          <w:rFonts w:ascii="Calibri" w:hAnsi="Calibri" w:eastAsia="Calibri" w:cs="Calibri"/>
-          <w:noProof w:val="0"/>
-          <w:sz w:val="22"/>
-          <w:szCs w:val="22"/>
-          <w:lang w:val="en-US"/>
-        </w:rPr>
-        <w:t xml:space="preserve"> a</w:t>
-      </w:r>
-      <w:r>
-        <w:rPr>
-          <w:rFonts w:ascii="Calibri" w:hAnsi="Calibri" w:eastAsia="Calibri" w:cs="Calibri"/>
-          <w:noProof w:val="0"/>
-          <w:sz w:val="22"/>
-          <w:szCs w:val="22"/>
-          <w:lang w:val="en-US"/>
-        </w:rPr>
-        <w:t xml:space="preserve"> set of useful UWP tools such as converters, triggers, custom controls and helpe</w:t>
-      </w:r>
-      <w:r>
-        <w:rPr>
-          <w:rFonts w:ascii="Calibri" w:hAnsi="Calibri" w:eastAsia="Calibri" w:cs="Calibri"/>
-          <w:noProof w:val="0"/>
-          <w:sz w:val="22"/>
-          <w:szCs w:val="22"/>
-          <w:lang w:val="en-US"/>
-        </w:rPr>
-        <w:t>rs.</w:t>
-      </w:r>
     </w:p>
     <w:sectPr>
       <w:pgSz w:w="11906" w:h="16838" w:orient="portrait"/>

</xml_diff>